<commit_message>
Fin du rapport TP4
</commit_message>
<xml_diff>
--- a/Autres_Doc/TP4_Questions.docx
+++ b/Autres_Doc/TP4_Questions.docx
@@ -70,53 +70,21 @@
           <w:rFonts w:ascii="Arial" w:hAnsi="Arial" w:cs="Arial"/>
           <w:lang w:val="fr-CA"/>
         </w:rPr>
-        <w:t>, les « </w:t>
-      </w:r>
-      <w:proofErr w:type="spellStart"/>
-      <w:r>
-        <w:rPr>
-          <w:rFonts w:ascii="Arial" w:hAnsi="Arial" w:cs="Arial"/>
-          <w:lang w:val="fr-CA"/>
-        </w:rPr>
-        <w:t>leafs</w:t>
-      </w:r>
-      <w:proofErr w:type="spellEnd"/>
-      <w:r>
-        <w:rPr>
-          <w:rFonts w:ascii="Arial" w:hAnsi="Arial" w:cs="Arial"/>
-          <w:lang w:val="fr-CA"/>
-        </w:rPr>
-        <w:t> »</w:t>
-      </w:r>
-      <w:r>
-        <w:rPr>
-          <w:rFonts w:ascii="Arial" w:hAnsi="Arial" w:cs="Arial"/>
-          <w:lang w:val="fr-CA"/>
-        </w:rPr>
-        <w:t xml:space="preserve"> et les objets </w:t>
-      </w:r>
-      <w:proofErr w:type="gramStart"/>
-      <w:r>
-        <w:rPr>
-          <w:rFonts w:ascii="Arial" w:hAnsi="Arial" w:cs="Arial"/>
-          <w:lang w:val="fr-CA"/>
-        </w:rPr>
-        <w:t>multiples</w:t>
-      </w:r>
-      <w:r>
-        <w:rPr>
-          <w:rFonts w:ascii="Arial" w:hAnsi="Arial" w:cs="Arial"/>
-          <w:lang w:val="fr-CA"/>
-        </w:rPr>
-        <w:t xml:space="preserve"> ,</w:t>
-      </w:r>
-      <w:proofErr w:type="gramEnd"/>
-      <w:r>
-        <w:rPr>
-          <w:rFonts w:ascii="Arial" w:hAnsi="Arial" w:cs="Arial"/>
-          <w:lang w:val="fr-CA"/>
-        </w:rPr>
-        <w:t xml:space="preserve"> les « composite »</w:t>
+        <w:t>, les « leafs »</w:t>
+      </w:r>
+      <w:r>
+        <w:rPr>
+          <w:rFonts w:ascii="Arial" w:hAnsi="Arial" w:cs="Arial"/>
+          <w:lang w:val="fr-CA"/>
+        </w:rPr>
+        <w:t xml:space="preserve"> et les objets multiples</w:t>
+      </w:r>
+      <w:r>
+        <w:rPr>
+          <w:rFonts w:ascii="Arial" w:hAnsi="Arial" w:cs="Arial"/>
+          <w:lang w:val="fr-CA"/>
+        </w:rPr>
+        <w:t xml:space="preserve"> , les « composite »</w:t>
       </w:r>
       <w:r>
         <w:rPr>
@@ -159,14 +127,70 @@
           <w:lang w:val="fr-CA"/>
         </w:rPr>
       </w:pPr>
-      <w:r>
-        <w:rPr>
-          <w:rFonts w:ascii="Arial" w:hAnsi="Arial" w:cs="Arial"/>
-          <w:color w:val="FF0000"/>
-          <w:lang w:val="fr-CA"/>
-        </w:rPr>
-        <w:t>AJOUTER IMAGE.</w:t>
-      </w:r>
+    </w:p>
+    <w:p>
+      <w:pPr>
+        <w:rPr>
+          <w:rFonts w:ascii="Arial" w:hAnsi="Arial" w:cs="Arial"/>
+          <w:lang w:val="fr-CA"/>
+        </w:rPr>
+      </w:pPr>
+      <w:r>
+        <w:rPr>
+          <w:rFonts w:ascii="Arial" w:hAnsi="Arial" w:cs="Arial"/>
+          <w:noProof/>
+          <w:lang w:eastAsia="zh-CN"/>
+        </w:rPr>
+        <w:drawing>
+          <wp:inline distT="0" distB="0" distL="0" distR="0" wp14:anchorId="4A2B0658" wp14:editId="12668A9C">
+            <wp:extent cx="5486400" cy="4465320"/>
+            <wp:effectExtent l="0" t="0" r="0" b="5080"/>
+            <wp:docPr id="1" name="Image 1"/>
+            <wp:cNvGraphicFramePr>
+              <a:graphicFrameLocks xmlns:a="http://schemas.openxmlformats.org/drawingml/2006/main" noChangeAspect="1"/>
+            </wp:cNvGraphicFramePr>
+            <a:graphic xmlns:a="http://schemas.openxmlformats.org/drawingml/2006/main">
+              <a:graphicData uri="http://schemas.openxmlformats.org/drawingml/2006/picture">
+                <pic:pic xmlns:pic="http://schemas.openxmlformats.org/drawingml/2006/picture">
+                  <pic:nvPicPr>
+                    <pic:cNvPr id="1" name="Composite.png"/>
+                    <pic:cNvPicPr/>
+                  </pic:nvPicPr>
+                  <pic:blipFill>
+                    <a:blip r:embed="rId5">
+                      <a:extLst>
+                        <a:ext uri="{28A0092B-C50C-407E-A947-70E740481C1C}">
+                          <a14:useLocalDpi xmlns:a14="http://schemas.microsoft.com/office/drawing/2010/main" val="0"/>
+                        </a:ext>
+                      </a:extLst>
+                    </a:blip>
+                    <a:stretch>
+                      <a:fillRect/>
+                    </a:stretch>
+                  </pic:blipFill>
+                  <pic:spPr>
+                    <a:xfrm>
+                      <a:off x="0" y="0"/>
+                      <a:ext cx="5486400" cy="4465320"/>
+                    </a:xfrm>
+                    <a:prstGeom prst="rect">
+                      <a:avLst/>
+                    </a:prstGeom>
+                  </pic:spPr>
+                </pic:pic>
+              </a:graphicData>
+            </a:graphic>
+          </wp:inline>
+        </w:drawing>
+      </w:r>
+    </w:p>
+    <w:p>
+      <w:pPr>
+        <w:rPr>
+          <w:rFonts w:ascii="Arial" w:hAnsi="Arial" w:cs="Arial"/>
+          <w:lang w:val="fr-CA"/>
+        </w:rPr>
+      </w:pPr>
     </w:p>
     <w:p>
       <w:pPr>
@@ -224,23 +248,7 @@
           <w:rFonts w:ascii="Arial" w:hAnsi="Arial" w:cs="Arial"/>
           <w:lang w:val="fr-CA"/>
         </w:rPr>
-        <w:t xml:space="preserve">Objet3DComposite et </w:t>
-      </w:r>
-      <w:proofErr w:type="spellStart"/>
-      <w:r>
-        <w:rPr>
-          <w:rFonts w:ascii="Arial" w:hAnsi="Arial" w:cs="Arial"/>
-          <w:lang w:val="fr-CA"/>
-        </w:rPr>
-        <w:t>PrimitiveAbs</w:t>
-      </w:r>
-      <w:proofErr w:type="spellEnd"/>
-      <w:r>
-        <w:rPr>
-          <w:rFonts w:ascii="Arial" w:hAnsi="Arial" w:cs="Arial"/>
-          <w:lang w:val="fr-CA"/>
-        </w:rPr>
-        <w:t xml:space="preserve">. La responsabilité de cette abstraction </w:t>
+        <w:t xml:space="preserve">Objet3DComposite et PrimitiveAbs. La responsabilité de cette abstraction </w:t>
       </w:r>
       <w:r>
         <w:rPr>
@@ -290,62 +298,22 @@
           <w:rFonts w:ascii="Arial" w:hAnsi="Arial" w:cs="Arial"/>
           <w:lang w:val="fr-CA"/>
         </w:rPr>
-        <w:t xml:space="preserve">La deuxième abstraction, est la classe abstraite </w:t>
-      </w:r>
-      <w:proofErr w:type="spellStart"/>
-      <w:r>
-        <w:rPr>
-          <w:rFonts w:ascii="Arial" w:hAnsi="Arial" w:cs="Arial"/>
-          <w:lang w:val="fr-CA"/>
-        </w:rPr>
-        <w:t>PrimitiveAbs</w:t>
-      </w:r>
-      <w:proofErr w:type="spellEnd"/>
-      <w:r>
-        <w:rPr>
-          <w:rFonts w:ascii="Arial" w:hAnsi="Arial" w:cs="Arial"/>
-          <w:lang w:val="fr-CA"/>
-        </w:rPr>
-        <w:t xml:space="preserve">, de laquelle dérivent les trois classes concrètes Cube, </w:t>
-      </w:r>
-      <w:proofErr w:type="spellStart"/>
-      <w:r>
-        <w:rPr>
-          <w:rFonts w:ascii="Arial" w:hAnsi="Arial" w:cs="Arial"/>
-          <w:lang w:val="fr-CA"/>
-        </w:rPr>
-        <w:t>Sphere</w:t>
-      </w:r>
-      <w:proofErr w:type="spellEnd"/>
-      <w:r>
-        <w:rPr>
-          <w:rFonts w:ascii="Arial" w:hAnsi="Arial" w:cs="Arial"/>
-          <w:lang w:val="fr-CA"/>
-        </w:rPr>
-        <w:t xml:space="preserve"> et </w:t>
-      </w:r>
-      <w:proofErr w:type="spellStart"/>
-      <w:r>
-        <w:rPr>
-          <w:rFonts w:ascii="Arial" w:hAnsi="Arial" w:cs="Arial"/>
-          <w:lang w:val="fr-CA"/>
-        </w:rPr>
-        <w:t>Cy</w:t>
-      </w:r>
-      <w:r>
-        <w:rPr>
-          <w:rFonts w:ascii="Arial" w:hAnsi="Arial" w:cs="Arial"/>
-          <w:lang w:val="fr-CA"/>
-        </w:rPr>
-        <w:t>linder</w:t>
-      </w:r>
-      <w:proofErr w:type="spellEnd"/>
-      <w:r>
-        <w:rPr>
-          <w:rFonts w:ascii="Arial" w:hAnsi="Arial" w:cs="Arial"/>
-          <w:lang w:val="fr-CA"/>
-        </w:rPr>
-        <w:t xml:space="preserve">. Cette abstraction permet </w:t>
+        <w:t>La deuxième abstraction, est la classe abstraite PrimitiveAbs, de laquelle dérivent les trois classes concrètes Cube, Sphere et Cy</w:t>
+      </w:r>
+      <w:r>
+        <w:rPr>
+          <w:rFonts w:ascii="Arial" w:hAnsi="Arial" w:cs="Arial"/>
+          <w:lang w:val="fr-CA"/>
+        </w:rPr>
+        <w:t xml:space="preserve">linder. Cette abstraction </w:t>
+      </w:r>
+      <w:r>
+        <w:rPr>
+          <w:rFonts w:ascii="Arial" w:hAnsi="Arial" w:cs="Arial"/>
+          <w:lang w:val="fr-CA"/>
+        </w:rPr>
+        <w:lastRenderedPageBreak/>
+        <w:t xml:space="preserve">permet </w:t>
       </w:r>
       <w:r>
         <w:rPr>
@@ -375,8 +343,653 @@
         </w:rPr>
         <w:t>, il n’a pas à se soucier de la classe concrète de ses primitives, la bonne méthode sera toujours appelée.</w:t>
       </w:r>
+    </w:p>
+    <w:p>
+      <w:pPr>
+        <w:rPr>
+          <w:rFonts w:ascii="Arial" w:hAnsi="Arial" w:cs="Arial"/>
+          <w:lang w:val="fr-CA"/>
+        </w:rPr>
+      </w:pPr>
+    </w:p>
+    <w:p>
+      <w:pPr>
+        <w:rPr>
+          <w:rFonts w:ascii="Arial" w:hAnsi="Arial" w:cs="Arial"/>
+          <w:b/>
+          <w:bCs/>
+          <w:lang w:val="fr-CA"/>
+        </w:rPr>
+      </w:pPr>
+      <w:r>
+        <w:rPr>
+          <w:rFonts w:ascii="Arial" w:hAnsi="Arial" w:cs="Arial"/>
+          <w:b/>
+          <w:bCs/>
+          <w:lang w:val="fr-CA"/>
+        </w:rPr>
+        <w:t>Patron Decorator</w:t>
+      </w:r>
+    </w:p>
+    <w:p>
+      <w:pPr>
+        <w:rPr>
+          <w:rFonts w:ascii="Arial" w:hAnsi="Arial" w:cs="Arial"/>
+          <w:lang w:val="fr-CA"/>
+        </w:rPr>
+      </w:pPr>
+    </w:p>
+    <w:p>
+      <w:pPr>
+        <w:rPr>
+          <w:rFonts w:ascii="Arial" w:hAnsi="Arial" w:cs="Arial"/>
+          <w:lang w:val="fr-CA"/>
+        </w:rPr>
+      </w:pPr>
+      <w:r>
+        <w:rPr>
+          <w:rFonts w:ascii="Arial" w:hAnsi="Arial" w:cs="Arial"/>
+          <w:lang w:val="fr-CA"/>
+        </w:rPr>
+        <w:t>Question #1-</w:t>
+      </w:r>
+    </w:p>
+    <w:p>
+      <w:pPr>
+        <w:pStyle w:val="Pardeliste"/>
+        <w:numPr>
+          <w:ilvl w:val="0"/>
+          <w:numId w:val="2"/>
+        </w:numPr>
+        <w:rPr>
+          <w:rFonts w:ascii="Arial" w:hAnsi="Arial" w:cs="Arial"/>
+          <w:lang w:val="fr-CA"/>
+        </w:rPr>
+      </w:pPr>
+      <w:r>
+        <w:rPr>
+          <w:rFonts w:ascii="Arial" w:hAnsi="Arial" w:cs="Arial"/>
+          <w:lang w:val="fr-CA"/>
+        </w:rPr>
+        <w:t xml:space="preserve">L’intention de ce patron est d’ajouter de façon dynamique </w:t>
+      </w:r>
+      <w:r>
+        <w:rPr>
+          <w:rFonts w:ascii="Arial" w:hAnsi="Arial" w:cs="Arial"/>
+          <w:lang w:val="fr-CA"/>
+        </w:rPr>
+        <w:t>des responsabilités et</w:t>
+      </w:r>
+      <w:r>
+        <w:rPr>
+          <w:rFonts w:ascii="Arial" w:hAnsi="Arial" w:cs="Arial"/>
+          <w:lang w:val="fr-CA"/>
+        </w:rPr>
+        <w:t xml:space="preserve"> des attributs</w:t>
+      </w:r>
+      <w:r>
+        <w:rPr>
+          <w:rFonts w:ascii="Arial" w:hAnsi="Arial" w:cs="Arial"/>
+          <w:lang w:val="fr-CA"/>
+        </w:rPr>
+        <w:t xml:space="preserve"> à un objet existant</w:t>
+      </w:r>
+      <w:r>
+        <w:rPr>
+          <w:rFonts w:ascii="Arial" w:hAnsi="Arial" w:cs="Arial"/>
+          <w:lang w:val="fr-CA"/>
+        </w:rPr>
+        <w:t>. Ainsi, il offre</w:t>
+      </w:r>
+      <w:r>
+        <w:rPr>
+          <w:rFonts w:ascii="Arial" w:hAnsi="Arial" w:cs="Arial"/>
+          <w:lang w:val="fr-CA"/>
+        </w:rPr>
+        <w:t xml:space="preserve"> une alternative plus flexible que l’héritage afin d’étendre les fonctionnalités d’une classe.</w:t>
+      </w:r>
+    </w:p>
+    <w:p>
+      <w:pPr>
+        <w:pStyle w:val="Pardeliste"/>
+        <w:numPr>
+          <w:ilvl w:val="0"/>
+          <w:numId w:val="2"/>
+        </w:numPr>
+        <w:rPr>
+          <w:rFonts w:ascii="Arial" w:hAnsi="Arial" w:cs="Arial"/>
+          <w:lang w:val="fr-CA"/>
+        </w:rPr>
+      </w:pPr>
+    </w:p>
+    <w:p>
+      <w:pPr>
+        <w:rPr>
+          <w:rFonts w:ascii="Arial" w:hAnsi="Arial" w:cs="Arial"/>
+          <w:lang w:val="fr-CA"/>
+        </w:rPr>
+      </w:pPr>
+      <w:r>
+        <w:rPr>
+          <w:rFonts w:ascii="Arial" w:hAnsi="Arial" w:cs="Arial"/>
+          <w:noProof/>
+          <w:lang w:eastAsia="zh-CN"/>
+        </w:rPr>
+        <w:drawing>
+          <wp:inline distT="0" distB="0" distL="0" distR="0" wp14:anchorId="02471700" wp14:editId="7C4A14EB">
+            <wp:extent cx="2741790" cy="5260340"/>
+            <wp:effectExtent l="0" t="0" r="1905" b="0"/>
+            <wp:docPr id="2" name="Image 2"/>
+            <wp:cNvGraphicFramePr>
+              <a:graphicFrameLocks xmlns:a="http://schemas.openxmlformats.org/drawingml/2006/main" noChangeAspect="1"/>
+            </wp:cNvGraphicFramePr>
+            <a:graphic xmlns:a="http://schemas.openxmlformats.org/drawingml/2006/main">
+              <a:graphicData uri="http://schemas.openxmlformats.org/drawingml/2006/picture">
+                <pic:pic xmlns:pic="http://schemas.openxmlformats.org/drawingml/2006/picture">
+                  <pic:nvPicPr>
+                    <pic:cNvPr id="2" name="DiaggrammeClasse_Decorator.png"/>
+                    <pic:cNvPicPr/>
+                  </pic:nvPicPr>
+                  <pic:blipFill>
+                    <a:blip r:embed="rId6">
+                      <a:extLst>
+                        <a:ext uri="{28A0092B-C50C-407E-A947-70E740481C1C}">
+                          <a14:useLocalDpi xmlns:a14="http://schemas.microsoft.com/office/drawing/2010/main" val="0"/>
+                        </a:ext>
+                      </a:extLst>
+                    </a:blip>
+                    <a:stretch>
+                      <a:fillRect/>
+                    </a:stretch>
+                  </pic:blipFill>
+                  <pic:spPr>
+                    <a:xfrm>
+                      <a:off x="0" y="0"/>
+                      <a:ext cx="2746973" cy="5270284"/>
+                    </a:xfrm>
+                    <a:prstGeom prst="rect">
+                      <a:avLst/>
+                    </a:prstGeom>
+                  </pic:spPr>
+                </pic:pic>
+              </a:graphicData>
+            </a:graphic>
+          </wp:inline>
+        </w:drawing>
+      </w:r>
+    </w:p>
+    <w:p>
+      <w:pPr>
+        <w:rPr>
+          <w:rFonts w:ascii="Arial" w:hAnsi="Arial" w:cs="Arial"/>
+          <w:lang w:val="fr-CA"/>
+        </w:rPr>
+      </w:pPr>
+    </w:p>
+    <w:p>
+      <w:pPr>
+        <w:rPr>
+          <w:rFonts w:ascii="Arial" w:hAnsi="Arial" w:cs="Arial"/>
+          <w:lang w:val="fr-CA"/>
+        </w:rPr>
+      </w:pPr>
+      <w:r>
+        <w:rPr>
+          <w:rFonts w:ascii="Arial" w:hAnsi="Arial" w:cs="Arial"/>
+          <w:lang w:val="fr-CA"/>
+        </w:rPr>
+        <w:t>Question #2-</w:t>
+      </w:r>
+    </w:p>
+    <w:p>
+      <w:pPr>
+        <w:rPr>
+          <w:rFonts w:ascii="Arial" w:hAnsi="Arial" w:cs="Arial"/>
+          <w:lang w:val="fr-CA"/>
+        </w:rPr>
+      </w:pPr>
+      <w:r>
+        <w:rPr>
+          <w:rFonts w:ascii="Arial" w:hAnsi="Arial" w:cs="Arial"/>
+          <w:lang w:val="fr-CA"/>
+        </w:rPr>
+        <w:t xml:space="preserve">La responsabilité des primitives est de fournir les bonnes valeurs de paramètres au TransformedObjet3D afin que ce dernier puisse appliquer les modifications, </w:t>
+      </w:r>
+      <w:r>
+        <w:rPr>
+          <w:rFonts w:ascii="Arial" w:hAnsi="Arial" w:cs="Arial"/>
+          <w:lang w:val="fr-CA"/>
+        </w:rPr>
+        <w:t>par exemple, les translations, aux bonne données.</w:t>
+      </w:r>
+    </w:p>
+    <w:p>
+      <w:pPr>
+        <w:rPr>
+          <w:rFonts w:ascii="Arial" w:hAnsi="Arial" w:cs="Arial"/>
+          <w:lang w:val="fr-CA"/>
+        </w:rPr>
+      </w:pPr>
+    </w:p>
+    <w:p>
+      <w:pPr>
+        <w:rPr>
+          <w:rFonts w:ascii="Arial" w:hAnsi="Arial" w:cs="Arial"/>
+          <w:lang w:val="fr-CA"/>
+        </w:rPr>
+      </w:pPr>
+      <w:r>
+        <w:rPr>
+          <w:rFonts w:ascii="Arial" w:hAnsi="Arial" w:cs="Arial"/>
+          <w:lang w:val="fr-CA"/>
+        </w:rPr>
+        <w:t>Question #3-</w:t>
+      </w:r>
+    </w:p>
+    <w:p>
+      <w:pPr>
+        <w:rPr>
+          <w:rFonts w:ascii="Arial" w:hAnsi="Arial" w:cs="Arial"/>
+          <w:lang w:val="fr-CA"/>
+        </w:rPr>
+      </w:pPr>
+      <w:r>
+        <w:rPr>
+          <w:rFonts w:ascii="Arial" w:hAnsi="Arial" w:cs="Arial"/>
+          <w:lang w:val="fr-CA"/>
+        </w:rPr>
+        <w:t>Un patron Decorator s’applique seulement aux primitives, puisque les méthodes qu’ajoutent la classe TransformedObjet3D, telles que la translation et la mise à l’échelle, ne s’applique qu’aux primitives. En effet, lorsqu’on translate le centre d’un objet, c’est le centre des primitives qu’on déplace. Il serait toutefois possible d’appliquer le patron à tous les Objet3D sans conséquence notab</w:t>
+      </w:r>
+      <w:r>
+        <w:rPr>
+          <w:rFonts w:ascii="Arial" w:hAnsi="Arial" w:cs="Arial"/>
+          <w:lang w:val="fr-CA"/>
+        </w:rPr>
+        <w:t>le, puisque les Objets3D appellent les méthodes des primitives qui les composent, lorsqu’on tente d’accéder à des paramètres qu’ils n’ont pas, par exemple, le centre.</w:t>
+      </w:r>
+    </w:p>
+    <w:p>
+      <w:pPr>
+        <w:rPr>
+          <w:rFonts w:ascii="Arial" w:hAnsi="Arial" w:cs="Arial"/>
+          <w:lang w:val="fr-CA"/>
+        </w:rPr>
+      </w:pPr>
+    </w:p>
+    <w:p>
+      <w:pPr>
+        <w:rPr>
+          <w:rFonts w:ascii="Arial" w:hAnsi="Arial" w:cs="Arial"/>
+          <w:b/>
+          <w:bCs/>
+          <w:lang w:val="fr-CA"/>
+        </w:rPr>
+      </w:pPr>
+      <w:r>
+        <w:rPr>
+          <w:rFonts w:ascii="Arial" w:hAnsi="Arial" w:cs="Arial"/>
+          <w:b/>
+          <w:bCs/>
+          <w:lang w:val="fr-CA"/>
+        </w:rPr>
+        <w:t>Patron Iterator</w:t>
+      </w:r>
+    </w:p>
+    <w:p>
+      <w:pPr>
+        <w:rPr>
+          <w:rFonts w:ascii="Arial" w:hAnsi="Arial" w:cs="Arial"/>
+          <w:lang w:val="fr-CA"/>
+        </w:rPr>
+      </w:pPr>
+    </w:p>
+    <w:p>
+      <w:pPr>
+        <w:rPr>
+          <w:rFonts w:ascii="Arial" w:hAnsi="Arial" w:cs="Arial"/>
+          <w:lang w:val="fr-CA"/>
+        </w:rPr>
+      </w:pPr>
+      <w:r>
+        <w:rPr>
+          <w:rFonts w:ascii="Arial" w:hAnsi="Arial" w:cs="Arial"/>
+          <w:lang w:val="fr-CA"/>
+        </w:rPr>
+        <w:t>Question #1-</w:t>
+      </w:r>
+    </w:p>
+    <w:p>
+      <w:pPr>
+        <w:pStyle w:val="Pardeliste"/>
+        <w:numPr>
+          <w:ilvl w:val="0"/>
+          <w:numId w:val="3"/>
+        </w:numPr>
+        <w:rPr>
+          <w:rFonts w:ascii="Arial" w:hAnsi="Arial" w:cs="Arial"/>
+          <w:lang w:val="fr-CA"/>
+        </w:rPr>
+      </w:pPr>
+      <w:r>
+        <w:rPr>
+          <w:rFonts w:ascii="Arial" w:hAnsi="Arial" w:cs="Arial"/>
+          <w:lang w:val="fr-CA"/>
+        </w:rPr>
+        <w:t>L’intention de ce patron est de permettre d’accéder à tous les éléments d’un objet d’assemblage, telle qu’une liste, de manière séquentielle, sans que la structure inter</w:t>
+      </w:r>
+      <w:r>
+        <w:rPr>
+          <w:rFonts w:ascii="Arial" w:hAnsi="Arial" w:cs="Arial"/>
+          <w:lang w:val="fr-CA"/>
+        </w:rPr>
+        <w:t>ne de</w:t>
+      </w:r>
+      <w:r>
+        <w:rPr>
+          <w:rFonts w:ascii="Arial" w:hAnsi="Arial" w:cs="Arial"/>
+          <w:lang w:val="fr-CA"/>
+        </w:rPr>
+        <w:t xml:space="preserve"> cet objet ne soit exposée.</w:t>
+      </w:r>
+    </w:p>
+    <w:p>
+      <w:pPr>
+        <w:pStyle w:val="Pardeliste"/>
+        <w:numPr>
+          <w:ilvl w:val="0"/>
+          <w:numId w:val="3"/>
+        </w:numPr>
+        <w:rPr>
+          <w:rFonts w:ascii="Arial" w:hAnsi="Arial" w:cs="Arial"/>
+          <w:lang w:val="fr-CA"/>
+        </w:rPr>
+      </w:pPr>
+      <w:r>
+        <w:rPr>
+          <w:rFonts w:ascii="Arial" w:hAnsi="Arial" w:cs="Arial"/>
+          <w:lang w:val="fr-CA"/>
+        </w:rPr>
+        <w:t>La classe du conteneur des objets Composite est std::vector. Les classes des itérateurs sont de classe vector::iterator et vector::const_iterator.</w:t>
+      </w:r>
+    </w:p>
+    <w:p>
+      <w:pPr>
+        <w:rPr>
+          <w:rFonts w:ascii="Arial" w:hAnsi="Arial" w:cs="Arial"/>
+          <w:lang w:val="fr-CA"/>
+        </w:rPr>
+      </w:pPr>
+    </w:p>
+    <w:p>
+      <w:pPr>
+        <w:rPr>
+          <w:rFonts w:ascii="Arial" w:hAnsi="Arial" w:cs="Arial"/>
+          <w:lang w:val="fr-CA"/>
+        </w:rPr>
+      </w:pPr>
+      <w:r>
+        <w:rPr>
+          <w:rFonts w:ascii="Arial" w:hAnsi="Arial" w:cs="Arial"/>
+          <w:lang w:val="fr-CA"/>
+        </w:rPr>
+        <w:t>Question #2-</w:t>
+      </w:r>
+    </w:p>
+    <w:p>
+      <w:pPr>
+        <w:rPr>
+          <w:rFonts w:ascii="Arial" w:hAnsi="Arial" w:cs="Arial"/>
+          <w:lang w:val="fr-CA"/>
+        </w:rPr>
+      </w:pPr>
+      <w:r>
+        <w:rPr>
+          <w:rFonts w:ascii="Arial" w:hAnsi="Arial" w:cs="Arial"/>
+          <w:lang w:val="fr-CA"/>
+        </w:rPr>
+        <w:t>Comme la classe PrimitiveAbs dérive de la classe Objet3Dabs, elle hérite des méthodes qui permette de parcourir le conteneur des Objet3D, cependant, comme les primitives ne sont pas composées d’autres objets, elles n’ont pas de conteneur. Le conteneur statique et privé permet donc d’implémenter les méthodes héritées, sans que ces méthodes ne puissent réellement faire quoi que ce soit. Cet attribut est statique, afin que toutes les primitives se</w:t>
+      </w:r>
+      <w:r>
+        <w:rPr>
+          <w:rFonts w:ascii="Arial" w:hAnsi="Arial" w:cs="Arial"/>
+          <w:lang w:val="fr-CA"/>
+        </w:rPr>
+        <w:t xml:space="preserve"> partagent le même attribut, puisqu’il est vide pour toutes les primitives. Il est privé afin qu’aucune méthode externe ne puisse le modifier.</w:t>
+      </w:r>
+    </w:p>
+    <w:p>
+      <w:pPr>
+        <w:rPr>
+          <w:rFonts w:ascii="Arial" w:hAnsi="Arial" w:cs="Arial"/>
+          <w:lang w:val="fr-CA"/>
+        </w:rPr>
+      </w:pPr>
+    </w:p>
+    <w:p>
+      <w:pPr>
+        <w:rPr>
+          <w:rFonts w:ascii="Arial" w:hAnsi="Arial" w:cs="Arial"/>
+          <w:lang w:val="fr-CA"/>
+        </w:rPr>
+      </w:pPr>
+      <w:r>
+        <w:rPr>
+          <w:rFonts w:ascii="Arial" w:hAnsi="Arial" w:cs="Arial"/>
+          <w:lang w:val="fr-CA"/>
+        </w:rPr>
+        <w:t>Question #3-</w:t>
+      </w:r>
+    </w:p>
+    <w:p>
+      <w:pPr>
+        <w:rPr>
+          <w:rFonts w:ascii="Arial" w:hAnsi="Arial" w:cs="Arial"/>
+          <w:lang w:val="fr-CA"/>
+        </w:rPr>
+      </w:pPr>
+      <w:r>
+        <w:rPr>
+          <w:rFonts w:ascii="Arial" w:hAnsi="Arial" w:cs="Arial"/>
+          <w:lang w:val="fr-CA"/>
+        </w:rPr>
+        <w:t>Il n’y a aucune conséquence, et la seule modification à faire est de changer la ligne</w:t>
+      </w:r>
+      <w:r>
+        <w:rPr>
+          <w:rFonts w:ascii="Arial" w:hAnsi="Arial" w:cs="Arial"/>
+          <w:lang w:val="fr-CA"/>
+        </w:rPr>
+        <w:t> :</w:t>
+      </w:r>
+    </w:p>
+    <w:p>
+      <w:pPr>
+        <w:jc w:val="center"/>
+        <w:rPr>
+          <w:rFonts w:ascii="Apple Symbols" w:hAnsi="Apple Symbols" w:cs="Apple Symbols"/>
+          <w:lang w:val="fr-CA"/>
+        </w:rPr>
+      </w:pPr>
+      <w:r>
+        <w:rPr>
+          <w:rFonts w:ascii="Apple Symbols" w:hAnsi="Apple Symbols" w:cs="Apple Symbols"/>
+          <w:lang w:val="fr-CA"/>
+        </w:rPr>
+        <w:t>using Objet3DContainer = std::vector&lt;Objet3DPtr&gt;;</w:t>
+      </w:r>
+    </w:p>
+    <w:p>
+      <w:pPr>
+        <w:jc w:val="center"/>
+        <w:rPr>
+          <w:rFonts w:ascii="Apple Symbols" w:hAnsi="Apple Symbols" w:cs="Apple Symbols"/>
+          <w:lang w:val="fr-CA"/>
+        </w:rPr>
+      </w:pPr>
       <w:bookmarkStart w:id="0" w:name="_GoBack"/>
       <w:bookmarkEnd w:id="0"/>
+    </w:p>
+    <w:p>
+      <w:pPr>
+        <w:rPr>
+          <w:rFonts w:ascii="Arial" w:hAnsi="Arial" w:cs="Arial"/>
+        </w:rPr>
+      </w:pPr>
+      <w:r>
+        <w:rPr>
+          <w:rFonts w:ascii="Arial" w:hAnsi="Arial" w:cs="Arial"/>
+        </w:rPr>
+        <w:t>dans la classe Objet3DContainer</w:t>
+      </w:r>
+      <w:r>
+        <w:rPr>
+          <w:rFonts w:ascii="Arial" w:hAnsi="Arial" w:cs="Arial"/>
+        </w:rPr>
+        <w:t>,</w:t>
+      </w:r>
+      <w:r>
+        <w:rPr>
+          <w:rFonts w:ascii="Arial" w:hAnsi="Arial" w:cs="Arial"/>
+        </w:rPr>
+        <w:t xml:space="preserve"> pour la ligne</w:t>
+      </w:r>
+      <w:r>
+        <w:rPr>
+          <w:rFonts w:ascii="Arial" w:hAnsi="Arial" w:cs="Arial"/>
+        </w:rPr>
+        <w:t> :</w:t>
+      </w:r>
+    </w:p>
+    <w:p>
+      <w:pPr>
+        <w:rPr>
+          <w:rFonts w:ascii="Arial" w:hAnsi="Arial" w:cs="Arial"/>
+        </w:rPr>
+      </w:pPr>
+    </w:p>
+    <w:p>
+      <w:pPr>
+        <w:jc w:val="center"/>
+        <w:rPr>
+          <w:rFonts w:ascii="Apple Symbols" w:hAnsi="Apple Symbols" w:cs="Apple Symbols"/>
+          <w:lang w:val="fr-CA"/>
+        </w:rPr>
+      </w:pPr>
+      <w:r>
+        <w:rPr>
+          <w:rFonts w:ascii="Apple Symbols" w:hAnsi="Apple Symbols" w:cs="Apple Symbols"/>
+          <w:lang w:val="fr-CA"/>
+        </w:rPr>
+        <w:t>using Objet3DContainer = std::list&lt;Objet3DPtr&gt;;</w:t>
+      </w:r>
+    </w:p>
+    <w:p>
+      <w:pPr>
+        <w:rPr>
+          <w:rFonts w:ascii="Apple Symbols" w:hAnsi="Apple Symbols" w:cs="Apple Symbols"/>
+          <w:lang w:val="fr-CA"/>
+        </w:rPr>
+      </w:pPr>
+    </w:p>
+    <w:p>
+      <w:pPr>
+        <w:rPr>
+          <w:rFonts w:ascii="Arial" w:hAnsi="Arial" w:cs="Arial"/>
+        </w:rPr>
+      </w:pPr>
+      <w:r>
+        <w:rPr>
+          <w:rFonts w:ascii="Arial" w:hAnsi="Arial" w:cs="Arial"/>
+        </w:rPr>
+        <w:t>Cela est dû au fait que les types ont été redéfinis</w:t>
+      </w:r>
+      <w:r>
+        <w:rPr>
+          <w:rFonts w:ascii="Arial" w:hAnsi="Arial" w:cs="Arial"/>
+        </w:rPr>
+        <w:t xml:space="preserve"> dans la classe Objet3DContainer et donc, la classe du conteneur a été encapsulée dans cette redéfinition, et </w:t>
+      </w:r>
+      <w:r>
+        <w:rPr>
+          <w:rFonts w:ascii="Arial" w:hAnsi="Arial" w:cs="Arial"/>
+        </w:rPr>
+        <w:t>on ne la retrouve plus nulle part dans le code, il n’est donc pas nécessaire de changer d’autres lignes.</w:t>
+      </w:r>
+      <w:r>
+        <w:rPr>
+          <w:rFonts w:ascii="Arial" w:hAnsi="Arial" w:cs="Arial"/>
+        </w:rPr>
+        <w:t xml:space="preserve"> La conception du TP4 respecte donc le principe d’encapsulation.</w:t>
+      </w:r>
+    </w:p>
+    <w:p>
+      <w:pPr>
+        <w:rPr>
+          <w:rFonts w:ascii="Arial" w:hAnsi="Arial" w:cs="Arial"/>
+        </w:rPr>
+      </w:pPr>
+    </w:p>
+    <w:p>
+      <w:pPr>
+        <w:rPr>
+          <w:rFonts w:ascii="Arial" w:hAnsi="Arial" w:cs="Arial"/>
+        </w:rPr>
+      </w:pPr>
+      <w:r>
+        <w:rPr>
+          <w:rFonts w:ascii="Arial" w:hAnsi="Arial" w:cs="Arial"/>
+        </w:rPr>
+        <w:t>Question #4-</w:t>
+      </w:r>
+    </w:p>
+    <w:p>
+      <w:pPr>
+        <w:rPr>
+          <w:rFonts w:ascii="Arial" w:hAnsi="Arial" w:cs="Arial"/>
+        </w:rPr>
+      </w:pPr>
+      <w:r>
+        <w:rPr>
+          <w:rFonts w:ascii="Arial" w:hAnsi="Arial" w:cs="Arial"/>
+        </w:rPr>
+        <w:t xml:space="preserve">Un avantage de cette surcharge est </w:t>
+      </w:r>
+      <w:r>
+        <w:rPr>
+          <w:rFonts w:ascii="Arial" w:hAnsi="Arial" w:cs="Arial"/>
+        </w:rPr>
+        <w:t xml:space="preserve">qu’il est possible d’accéder directement </w:t>
+      </w:r>
+      <w:r>
+        <w:rPr>
+          <w:rFonts w:ascii="Arial" w:hAnsi="Arial" w:cs="Arial"/>
+        </w:rPr>
+        <w:t>aux méthodes de l’</w:t>
+      </w:r>
+      <w:r>
+        <w:rPr>
+          <w:rFonts w:ascii="Arial" w:hAnsi="Arial" w:cs="Arial"/>
+        </w:rPr>
+        <w:t>objet sur</w:t>
+      </w:r>
+      <w:r>
+        <w:rPr>
+          <w:rFonts w:ascii="Arial" w:hAnsi="Arial" w:cs="Arial"/>
+        </w:rPr>
+        <w:t xml:space="preserve"> lequel l’itérateur</w:t>
+      </w:r>
+      <w:r>
+        <w:rPr>
+          <w:rFonts w:ascii="Arial" w:hAnsi="Arial" w:cs="Arial"/>
+        </w:rPr>
+        <w:t xml:space="preserve"> Objet3DIterator pointe </w:t>
+      </w:r>
+      <w:r>
+        <w:rPr>
+          <w:rFonts w:ascii="Arial" w:hAnsi="Arial" w:cs="Arial"/>
+        </w:rPr>
+        <w:t>sans avoir à déréférencer le pointeur. Un désavantage est qu’il devient moins clair sur quel objet exactement les méthodes sont appelées.</w:t>
+      </w:r>
     </w:p>
     <w:sectPr>
       <w:pgSz w:w="12240" w:h="15840"/>
@@ -391,6 +1004,95 @@
 <file path=word/numbering.xml><?xml version="1.0" encoding="utf-8"?>
 <w:numbering xmlns:wpc="http://schemas.microsoft.com/office/word/2010/wordprocessingCanvas" xmlns:mo="http://schemas.microsoft.com/office/mac/office/2008/main" xmlns:mc="http://schemas.openxmlformats.org/markup-compatibility/2006" xmlns:mv="urn:schemas-microsoft-com:mac:vml" xmlns:o="urn:schemas-microsoft-com:office:office" xmlns:r="http://schemas.openxmlformats.org/officeDocument/2006/relationships" xmlns:m="http://schemas.openxmlformats.org/officeDocument/2006/math" xmlns:v="urn:schemas-microsoft-com:vml" xmlns:wp14="http://schemas.microsoft.com/office/word/2010/wordprocessingDrawing" xmlns:wp="http://schemas.openxmlformats.org/drawingml/2006/wordprocessingDrawing" xmlns:w10="urn:schemas-microsoft-com:office:word" xmlns:w="http://schemas.openxmlformats.org/wordprocessingml/2006/main" xmlns:w14="http://schemas.microsoft.com/office/word/2010/wordml" xmlns:w15="http://schemas.microsoft.com/office/word/2012/wordml" xmlns:wpg="http://schemas.microsoft.com/office/word/2010/wordprocessingGroup" xmlns:wpi="http://schemas.microsoft.com/office/word/2010/wordprocessingInk" xmlns:wne="http://schemas.microsoft.com/office/word/2006/wordml" xmlns:wps="http://schemas.microsoft.com/office/word/2010/wordprocessingShape" mc:Ignorable="w14 w15 wp14">
   <w:abstractNum w:abstractNumId="0">
+    <w:nsid w:val="0CB40BB0"/>
+    <w:multiLevelType w:val="hybridMultilevel"/>
+    <w:tmpl w:val="592072D4"/>
+    <w:lvl w:ilvl="0" w:tplc="040C0017">
+      <w:start w:val="1"/>
+      <w:numFmt w:val="lowerLetter"/>
+      <w:lvlText w:val="%1)"/>
+      <w:lvlJc w:val="left"/>
+      <w:pPr>
+        <w:ind w:left="720" w:hanging="360"/>
+      </w:pPr>
+      <w:rPr>
+        <w:rFonts w:hint="default"/>
+      </w:rPr>
+    </w:lvl>
+    <w:lvl w:ilvl="1" w:tplc="040C0019" w:tentative="1">
+      <w:start w:val="1"/>
+      <w:numFmt w:val="lowerLetter"/>
+      <w:lvlText w:val="%2."/>
+      <w:lvlJc w:val="left"/>
+      <w:pPr>
+        <w:ind w:left="1440" w:hanging="360"/>
+      </w:pPr>
+    </w:lvl>
+    <w:lvl w:ilvl="2" w:tplc="040C001B" w:tentative="1">
+      <w:start w:val="1"/>
+      <w:numFmt w:val="lowerRoman"/>
+      <w:lvlText w:val="%3."/>
+      <w:lvlJc w:val="right"/>
+      <w:pPr>
+        <w:ind w:left="2160" w:hanging="180"/>
+      </w:pPr>
+    </w:lvl>
+    <w:lvl w:ilvl="3" w:tplc="040C000F" w:tentative="1">
+      <w:start w:val="1"/>
+      <w:numFmt w:val="decimal"/>
+      <w:lvlText w:val="%4."/>
+      <w:lvlJc w:val="left"/>
+      <w:pPr>
+        <w:ind w:left="2880" w:hanging="360"/>
+      </w:pPr>
+    </w:lvl>
+    <w:lvl w:ilvl="4" w:tplc="040C0019" w:tentative="1">
+      <w:start w:val="1"/>
+      <w:numFmt w:val="lowerLetter"/>
+      <w:lvlText w:val="%5."/>
+      <w:lvlJc w:val="left"/>
+      <w:pPr>
+        <w:ind w:left="3600" w:hanging="360"/>
+      </w:pPr>
+    </w:lvl>
+    <w:lvl w:ilvl="5" w:tplc="040C001B" w:tentative="1">
+      <w:start w:val="1"/>
+      <w:numFmt w:val="lowerRoman"/>
+      <w:lvlText w:val="%6."/>
+      <w:lvlJc w:val="right"/>
+      <w:pPr>
+        <w:ind w:left="4320" w:hanging="180"/>
+      </w:pPr>
+    </w:lvl>
+    <w:lvl w:ilvl="6" w:tplc="040C000F" w:tentative="1">
+      <w:start w:val="1"/>
+      <w:numFmt w:val="decimal"/>
+      <w:lvlText w:val="%7."/>
+      <w:lvlJc w:val="left"/>
+      <w:pPr>
+        <w:ind w:left="5040" w:hanging="360"/>
+      </w:pPr>
+    </w:lvl>
+    <w:lvl w:ilvl="7" w:tplc="040C0019" w:tentative="1">
+      <w:start w:val="1"/>
+      <w:numFmt w:val="lowerLetter"/>
+      <w:lvlText w:val="%8."/>
+      <w:lvlJc w:val="left"/>
+      <w:pPr>
+        <w:ind w:left="5760" w:hanging="360"/>
+      </w:pPr>
+    </w:lvl>
+    <w:lvl w:ilvl="8" w:tplc="040C001B" w:tentative="1">
+      <w:start w:val="1"/>
+      <w:numFmt w:val="lowerRoman"/>
+      <w:lvlText w:val="%9."/>
+      <w:lvlJc w:val="right"/>
+      <w:pPr>
+        <w:ind w:left="6480" w:hanging="180"/>
+      </w:pPr>
+    </w:lvl>
+  </w:abstractNum>
+  <w:abstractNum w:abstractNumId="1">
     <w:nsid w:val="3A0B65C4"/>
     <w:multiLevelType w:val="hybridMultilevel"/>
     <w:tmpl w:val="0FA0AFFC"/>
@@ -479,8 +1181,103 @@
       </w:pPr>
     </w:lvl>
   </w:abstractNum>
+  <w:abstractNum w:abstractNumId="2">
+    <w:nsid w:val="7CA346D9"/>
+    <w:multiLevelType w:val="hybridMultilevel"/>
+    <w:tmpl w:val="7A92C0C4"/>
+    <w:lvl w:ilvl="0" w:tplc="040C0017">
+      <w:start w:val="1"/>
+      <w:numFmt w:val="lowerLetter"/>
+      <w:lvlText w:val="%1)"/>
+      <w:lvlJc w:val="left"/>
+      <w:pPr>
+        <w:ind w:left="720" w:hanging="360"/>
+      </w:pPr>
+      <w:rPr>
+        <w:rFonts w:hint="default"/>
+      </w:rPr>
+    </w:lvl>
+    <w:lvl w:ilvl="1" w:tplc="040C0019" w:tentative="1">
+      <w:start w:val="1"/>
+      <w:numFmt w:val="lowerLetter"/>
+      <w:lvlText w:val="%2."/>
+      <w:lvlJc w:val="left"/>
+      <w:pPr>
+        <w:ind w:left="1440" w:hanging="360"/>
+      </w:pPr>
+    </w:lvl>
+    <w:lvl w:ilvl="2" w:tplc="040C001B" w:tentative="1">
+      <w:start w:val="1"/>
+      <w:numFmt w:val="lowerRoman"/>
+      <w:lvlText w:val="%3."/>
+      <w:lvlJc w:val="right"/>
+      <w:pPr>
+        <w:ind w:left="2160" w:hanging="180"/>
+      </w:pPr>
+    </w:lvl>
+    <w:lvl w:ilvl="3" w:tplc="040C000F" w:tentative="1">
+      <w:start w:val="1"/>
+      <w:numFmt w:val="decimal"/>
+      <w:lvlText w:val="%4."/>
+      <w:lvlJc w:val="left"/>
+      <w:pPr>
+        <w:ind w:left="2880" w:hanging="360"/>
+      </w:pPr>
+    </w:lvl>
+    <w:lvl w:ilvl="4" w:tplc="040C0019" w:tentative="1">
+      <w:start w:val="1"/>
+      <w:numFmt w:val="lowerLetter"/>
+      <w:lvlText w:val="%5."/>
+      <w:lvlJc w:val="left"/>
+      <w:pPr>
+        <w:ind w:left="3600" w:hanging="360"/>
+      </w:pPr>
+    </w:lvl>
+    <w:lvl w:ilvl="5" w:tplc="040C001B" w:tentative="1">
+      <w:start w:val="1"/>
+      <w:numFmt w:val="lowerRoman"/>
+      <w:lvlText w:val="%6."/>
+      <w:lvlJc w:val="right"/>
+      <w:pPr>
+        <w:ind w:left="4320" w:hanging="180"/>
+      </w:pPr>
+    </w:lvl>
+    <w:lvl w:ilvl="6" w:tplc="040C000F" w:tentative="1">
+      <w:start w:val="1"/>
+      <w:numFmt w:val="decimal"/>
+      <w:lvlText w:val="%7."/>
+      <w:lvlJc w:val="left"/>
+      <w:pPr>
+        <w:ind w:left="5040" w:hanging="360"/>
+      </w:pPr>
+    </w:lvl>
+    <w:lvl w:ilvl="7" w:tplc="040C0019" w:tentative="1">
+      <w:start w:val="1"/>
+      <w:numFmt w:val="lowerLetter"/>
+      <w:lvlText w:val="%8."/>
+      <w:lvlJc w:val="left"/>
+      <w:pPr>
+        <w:ind w:left="5760" w:hanging="360"/>
+      </w:pPr>
+    </w:lvl>
+    <w:lvl w:ilvl="8" w:tplc="040C001B" w:tentative="1">
+      <w:start w:val="1"/>
+      <w:numFmt w:val="lowerRoman"/>
+      <w:lvlText w:val="%9."/>
+      <w:lvlJc w:val="right"/>
+      <w:pPr>
+        <w:ind w:left="6480" w:hanging="180"/>
+      </w:pPr>
+    </w:lvl>
+  </w:abstractNum>
   <w:num w:numId="1">
+    <w:abstractNumId w:val="1"/>
+  </w:num>
+  <w:num w:numId="2">
     <w:abstractNumId w:val="0"/>
+  </w:num>
+  <w:num w:numId="3">
+    <w:abstractNumId w:val="2"/>
   </w:num>
 </w:numbering>
 </file>

</xml_diff>